<commit_message>
Updated python resume 15 Jan 2024
</commit_message>
<xml_diff>
--- a/docs/assets/resume-python.docx
+++ b/docs/assets/resume-python.docx
@@ -9,6 +9,7 @@
           <w:bottom w:val="single" w:sz="8" w:space="1" w:color="4472C4" w:themeColor="accent1"/>
         </w:pBdr>
         <w:spacing w:before="100" w:beforeAutospacing="1" w:after="120"/>
+        <w:ind w:right="-46"/>
         <w:rPr>
           <w:rFonts w:cstheme="majorHAnsi"/>
           <w:b/>
@@ -377,10 +378,7 @@
         <w:pStyle w:val="Entry"/>
       </w:pPr>
       <w:r>
-        <w:t>Senior Software Engineer</w:t>
-      </w:r>
-      <w:r>
-        <w:t xml:space="preserve">, </w:t>
+        <w:t xml:space="preserve">Senior Software Engineer, </w:t>
       </w:r>
       <w:proofErr w:type="spellStart"/>
       <w:r>
@@ -388,10 +386,7 @@
       </w:r>
       <w:proofErr w:type="spellEnd"/>
       <w:r>
-        <w:t xml:space="preserve"> | </w:t>
-      </w:r>
-      <w:r>
-        <w:t>2015 - 2019</w:t>
+        <w:t xml:space="preserve"> | 2015 - 2019</w:t>
       </w:r>
     </w:p>
     <w:p>
@@ -805,6 +800,34 @@
           <w:b/>
           <w:bCs/>
         </w:rPr>
+        <w:t>Master of Science</w:t>
+      </w:r>
+      <w:r>
+        <w:t xml:space="preserve"> in Data Scienc</w:t>
+      </w:r>
+      <w:r>
+        <w:t xml:space="preserve">e from Liverpool John </w:t>
+      </w:r>
+      <w:proofErr w:type="spellStart"/>
+      <w:r>
+        <w:t>Moores</w:t>
+      </w:r>
+      <w:proofErr w:type="spellEnd"/>
+      <w:r>
+        <w:t xml:space="preserve"> University</w:t>
+      </w:r>
+    </w:p>
+    <w:p>
+      <w:pPr>
+        <w:tabs>
+          <w:tab w:val="left" w:pos="4724"/>
+        </w:tabs>
+      </w:pPr>
+      <w:r>
+        <w:rPr>
+          <w:b/>
+          <w:bCs/>
+        </w:rPr>
         <w:t>Post Graduate Diploma</w:t>
       </w:r>
       <w:r>
@@ -938,7 +961,12 @@
       </w:r>
     </w:p>
     <w:sectPr>
-      <w:footerReference w:type="default" r:id="rId10"/>
+      <w:headerReference w:type="even" r:id="rId10"/>
+      <w:headerReference w:type="default" r:id="rId11"/>
+      <w:footerReference w:type="even" r:id="rId12"/>
+      <w:footerReference w:type="default" r:id="rId13"/>
+      <w:headerReference w:type="first" r:id="rId14"/>
+      <w:footerReference w:type="first" r:id="rId15"/>
       <w:pgSz w:w="11906" w:h="16838"/>
       <w:pgMar w:top="1134" w:right="1440" w:bottom="1440" w:left="1440" w:header="624" w:footer="680" w:gutter="0"/>
       <w:cols w:space="708"/>
@@ -978,6 +1006,16 @@
   <w:p>
     <w:pPr>
       <w:pStyle w:val="Footer"/>
+    </w:pPr>
+  </w:p>
+</w:ftr>
+</file>
+
+<file path=word/footer2.xml><?xml version="1.0" encoding="utf-8"?>
+<w:ftr xmlns:wpc="http://schemas.microsoft.com/office/word/2010/wordprocessingCanvas" xmlns:cx="http://schemas.microsoft.com/office/drawing/2014/chartex" xmlns:cx1="http://schemas.microsoft.com/office/drawing/2015/9/8/chartex" xmlns:cx2="http://schemas.microsoft.com/office/drawing/2015/10/21/chartex" xmlns:cx3="http://schemas.microsoft.com/office/drawing/2016/5/9/chartex" xmlns:cx4="http://schemas.microsoft.com/office/drawing/2016/5/10/chartex" xmlns:cx5="http://schemas.microsoft.com/office/drawing/2016/5/11/chartex" xmlns:cx6="http://schemas.microsoft.com/office/drawing/2016/5/12/chartex" xmlns:cx7="http://schemas.microsoft.com/office/drawing/2016/5/13/chartex" xmlns:cx8="http://schemas.microsoft.com/office/drawing/2016/5/14/chartex" xmlns:mc="http://schemas.openxmlformats.org/markup-compatibility/2006" xmlns:aink="http://schemas.microsoft.com/office/drawing/2016/ink" xmlns:am3d="http://schemas.microsoft.com/office/drawing/2017/model3d" xmlns:o="urn:schemas-microsoft-com:office:office" xmlns:oel="http://schemas.microsoft.com/office/2019/extlst" xmlns:r="http://schemas.openxmlformats.org/officeDocument/2006/relationships" xmlns:m="http://schemas.openxmlformats.org/officeDocument/2006/math" xmlns:v="urn:schemas-microsoft-com:vml" xmlns:wp14="http://schemas.microsoft.com/office/word/2010/wordprocessingDrawing" xmlns:wp="http://schemas.openxmlformats.org/drawingml/2006/wordprocessingDrawing" xmlns:w10="urn:schemas-microsoft-com:office:word" xmlns:w="http://schemas.openxmlformats.org/wordprocessingml/2006/main" xmlns:w14="http://schemas.microsoft.com/office/word/2010/wordml" xmlns:w15="http://schemas.microsoft.com/office/word/2012/wordml" xmlns:w16cex="http://schemas.microsoft.com/office/word/2018/wordml/cex" xmlns:w16cid="http://schemas.microsoft.com/office/word/2016/wordml/cid" xmlns:w16="http://schemas.microsoft.com/office/word/2018/wordml" xmlns:w16sdtdh="http://schemas.microsoft.com/office/word/2020/wordml/sdtdatahash" xmlns:w16se="http://schemas.microsoft.com/office/word/2015/wordml/symex" xmlns:wpg="http://schemas.microsoft.com/office/word/2010/wordprocessingGroup" xmlns:wpi="http://schemas.microsoft.com/office/word/2010/wordprocessingInk" xmlns:wne="http://schemas.microsoft.com/office/word/2006/wordml" xmlns:wps="http://schemas.microsoft.com/office/word/2010/wordprocessingShape" mc:Ignorable="w14 w15 w16se w16cid w16 w16cex w16sdtdh wp14">
+  <w:p>
+    <w:pPr>
+      <w:pStyle w:val="Footer"/>
       <w:tabs>
         <w:tab w:val="clear" w:pos="4513"/>
         <w:tab w:val="clear" w:pos="9026"/>
@@ -986,10 +1024,7 @@
       </w:tabs>
     </w:pPr>
     <w:r>
-      <w:t>V</w:t>
-    </w:r>
-    <w:r>
-      <w:t xml:space="preserve">isit </w:t>
+      <w:t xml:space="preserve">Visit </w:t>
     </w:r>
     <w:hyperlink r:id="rId1">
       <w:r>
@@ -1004,19 +1039,39 @@
     </w:r>
     <w:r>
       <w:tab/>
+      <w:t>Last Updated on 1</w:t>
     </w:r>
     <w:r>
-      <w:t>Last Updated on 16</w:t>
+      <w:t>5</w:t>
     </w:r>
     <w:r>
       <w:rPr>
         <w:vertAlign w:val="superscript"/>
       </w:rPr>
-      <w:t>nd</w:t>
+      <w:t>th</w:t>
     </w:r>
     <w:r>
-      <w:t xml:space="preserve"> June 2023</w:t>
+      <w:t xml:space="preserve"> J</w:t>
     </w:r>
+    <w:r>
+      <w:t>anuary</w:t>
+    </w:r>
+    <w:r>
+      <w:t xml:space="preserve"> 202</w:t>
+    </w:r>
+    <w:r>
+      <w:t>4</w:t>
+    </w:r>
+  </w:p>
+</w:ftr>
+</file>
+
+<file path=word/footer3.xml><?xml version="1.0" encoding="utf-8"?>
+<w:ftr xmlns:wpc="http://schemas.microsoft.com/office/word/2010/wordprocessingCanvas" xmlns:cx="http://schemas.microsoft.com/office/drawing/2014/chartex" xmlns:cx1="http://schemas.microsoft.com/office/drawing/2015/9/8/chartex" xmlns:cx2="http://schemas.microsoft.com/office/drawing/2015/10/21/chartex" xmlns:cx3="http://schemas.microsoft.com/office/drawing/2016/5/9/chartex" xmlns:cx4="http://schemas.microsoft.com/office/drawing/2016/5/10/chartex" xmlns:cx5="http://schemas.microsoft.com/office/drawing/2016/5/11/chartex" xmlns:cx6="http://schemas.microsoft.com/office/drawing/2016/5/12/chartex" xmlns:cx7="http://schemas.microsoft.com/office/drawing/2016/5/13/chartex" xmlns:cx8="http://schemas.microsoft.com/office/drawing/2016/5/14/chartex" xmlns:mc="http://schemas.openxmlformats.org/markup-compatibility/2006" xmlns:aink="http://schemas.microsoft.com/office/drawing/2016/ink" xmlns:am3d="http://schemas.microsoft.com/office/drawing/2017/model3d" xmlns:o="urn:schemas-microsoft-com:office:office" xmlns:oel="http://schemas.microsoft.com/office/2019/extlst" xmlns:r="http://schemas.openxmlformats.org/officeDocument/2006/relationships" xmlns:m="http://schemas.openxmlformats.org/officeDocument/2006/math" xmlns:v="urn:schemas-microsoft-com:vml" xmlns:wp14="http://schemas.microsoft.com/office/word/2010/wordprocessingDrawing" xmlns:wp="http://schemas.openxmlformats.org/drawingml/2006/wordprocessingDrawing" xmlns:w10="urn:schemas-microsoft-com:office:word" xmlns:w="http://schemas.openxmlformats.org/wordprocessingml/2006/main" xmlns:w14="http://schemas.microsoft.com/office/word/2010/wordml" xmlns:w15="http://schemas.microsoft.com/office/word/2012/wordml" xmlns:w16cex="http://schemas.microsoft.com/office/word/2018/wordml/cex" xmlns:w16cid="http://schemas.microsoft.com/office/word/2016/wordml/cid" xmlns:w16="http://schemas.microsoft.com/office/word/2018/wordml" xmlns:w16sdtdh="http://schemas.microsoft.com/office/word/2020/wordml/sdtdatahash" xmlns:w16se="http://schemas.microsoft.com/office/word/2015/wordml/symex" xmlns:wpg="http://schemas.microsoft.com/office/word/2010/wordprocessingGroup" xmlns:wpi="http://schemas.microsoft.com/office/word/2010/wordprocessingInk" xmlns:wne="http://schemas.microsoft.com/office/word/2006/wordml" xmlns:wps="http://schemas.microsoft.com/office/word/2010/wordprocessingShape" mc:Ignorable="w14 w15 w16se w16cid w16 w16cex w16sdtdh wp14">
+  <w:p>
+    <w:pPr>
+      <w:pStyle w:val="Footer"/>
+    </w:pPr>
   </w:p>
 </w:ftr>
 </file>
@@ -1044,6 +1099,36 @@
     </w:p>
   </w:footnote>
 </w:footnotes>
+</file>
+
+<file path=word/header1.xml><?xml version="1.0" encoding="utf-8"?>
+<w:hdr xmlns:wpc="http://schemas.microsoft.com/office/word/2010/wordprocessingCanvas" xmlns:cx="http://schemas.microsoft.com/office/drawing/2014/chartex" xmlns:cx1="http://schemas.microsoft.com/office/drawing/2015/9/8/chartex" xmlns:cx2="http://schemas.microsoft.com/office/drawing/2015/10/21/chartex" xmlns:cx3="http://schemas.microsoft.com/office/drawing/2016/5/9/chartex" xmlns:cx4="http://schemas.microsoft.com/office/drawing/2016/5/10/chartex" xmlns:cx5="http://schemas.microsoft.com/office/drawing/2016/5/11/chartex" xmlns:cx6="http://schemas.microsoft.com/office/drawing/2016/5/12/chartex" xmlns:cx7="http://schemas.microsoft.com/office/drawing/2016/5/13/chartex" xmlns:cx8="http://schemas.microsoft.com/office/drawing/2016/5/14/chartex" xmlns:mc="http://schemas.openxmlformats.org/markup-compatibility/2006" xmlns:aink="http://schemas.microsoft.com/office/drawing/2016/ink" xmlns:am3d="http://schemas.microsoft.com/office/drawing/2017/model3d" xmlns:o="urn:schemas-microsoft-com:office:office" xmlns:oel="http://schemas.microsoft.com/office/2019/extlst" xmlns:r="http://schemas.openxmlformats.org/officeDocument/2006/relationships" xmlns:m="http://schemas.openxmlformats.org/officeDocument/2006/math" xmlns:v="urn:schemas-microsoft-com:vml" xmlns:wp14="http://schemas.microsoft.com/office/word/2010/wordprocessingDrawing" xmlns:wp="http://schemas.openxmlformats.org/drawingml/2006/wordprocessingDrawing" xmlns:w10="urn:schemas-microsoft-com:office:word" xmlns:w="http://schemas.openxmlformats.org/wordprocessingml/2006/main" xmlns:w14="http://schemas.microsoft.com/office/word/2010/wordml" xmlns:w15="http://schemas.microsoft.com/office/word/2012/wordml" xmlns:w16cex="http://schemas.microsoft.com/office/word/2018/wordml/cex" xmlns:w16cid="http://schemas.microsoft.com/office/word/2016/wordml/cid" xmlns:w16="http://schemas.microsoft.com/office/word/2018/wordml" xmlns:w16sdtdh="http://schemas.microsoft.com/office/word/2020/wordml/sdtdatahash" xmlns:w16se="http://schemas.microsoft.com/office/word/2015/wordml/symex" xmlns:wpg="http://schemas.microsoft.com/office/word/2010/wordprocessingGroup" xmlns:wpi="http://schemas.microsoft.com/office/word/2010/wordprocessingInk" xmlns:wne="http://schemas.microsoft.com/office/word/2006/wordml" xmlns:wps="http://schemas.microsoft.com/office/word/2010/wordprocessingShape" mc:Ignorable="w14 w15 w16se w16cid w16 w16cex w16sdtdh wp14">
+  <w:p>
+    <w:pPr>
+      <w:pStyle w:val="Header"/>
+    </w:pPr>
+  </w:p>
+</w:hdr>
+</file>
+
+<file path=word/header2.xml><?xml version="1.0" encoding="utf-8"?>
+<w:hdr xmlns:wpc="http://schemas.microsoft.com/office/word/2010/wordprocessingCanvas" xmlns:cx="http://schemas.microsoft.com/office/drawing/2014/chartex" xmlns:cx1="http://schemas.microsoft.com/office/drawing/2015/9/8/chartex" xmlns:cx2="http://schemas.microsoft.com/office/drawing/2015/10/21/chartex" xmlns:cx3="http://schemas.microsoft.com/office/drawing/2016/5/9/chartex" xmlns:cx4="http://schemas.microsoft.com/office/drawing/2016/5/10/chartex" xmlns:cx5="http://schemas.microsoft.com/office/drawing/2016/5/11/chartex" xmlns:cx6="http://schemas.microsoft.com/office/drawing/2016/5/12/chartex" xmlns:cx7="http://schemas.microsoft.com/office/drawing/2016/5/13/chartex" xmlns:cx8="http://schemas.microsoft.com/office/drawing/2016/5/14/chartex" xmlns:mc="http://schemas.openxmlformats.org/markup-compatibility/2006" xmlns:aink="http://schemas.microsoft.com/office/drawing/2016/ink" xmlns:am3d="http://schemas.microsoft.com/office/drawing/2017/model3d" xmlns:o="urn:schemas-microsoft-com:office:office" xmlns:oel="http://schemas.microsoft.com/office/2019/extlst" xmlns:r="http://schemas.openxmlformats.org/officeDocument/2006/relationships" xmlns:m="http://schemas.openxmlformats.org/officeDocument/2006/math" xmlns:v="urn:schemas-microsoft-com:vml" xmlns:wp14="http://schemas.microsoft.com/office/word/2010/wordprocessingDrawing" xmlns:wp="http://schemas.openxmlformats.org/drawingml/2006/wordprocessingDrawing" xmlns:w10="urn:schemas-microsoft-com:office:word" xmlns:w="http://schemas.openxmlformats.org/wordprocessingml/2006/main" xmlns:w14="http://schemas.microsoft.com/office/word/2010/wordml" xmlns:w15="http://schemas.microsoft.com/office/word/2012/wordml" xmlns:w16cex="http://schemas.microsoft.com/office/word/2018/wordml/cex" xmlns:w16cid="http://schemas.microsoft.com/office/word/2016/wordml/cid" xmlns:w16="http://schemas.microsoft.com/office/word/2018/wordml" xmlns:w16sdtdh="http://schemas.microsoft.com/office/word/2020/wordml/sdtdatahash" xmlns:w16se="http://schemas.microsoft.com/office/word/2015/wordml/symex" xmlns:wpg="http://schemas.microsoft.com/office/word/2010/wordprocessingGroup" xmlns:wpi="http://schemas.microsoft.com/office/word/2010/wordprocessingInk" xmlns:wne="http://schemas.microsoft.com/office/word/2006/wordml" xmlns:wps="http://schemas.microsoft.com/office/word/2010/wordprocessingShape" mc:Ignorable="w14 w15 w16se w16cid w16 w16cex w16sdtdh wp14">
+  <w:p>
+    <w:pPr>
+      <w:pStyle w:val="Header"/>
+    </w:pPr>
+  </w:p>
+</w:hdr>
+</file>
+
+<file path=word/header3.xml><?xml version="1.0" encoding="utf-8"?>
+<w:hdr xmlns:wpc="http://schemas.microsoft.com/office/word/2010/wordprocessingCanvas" xmlns:cx="http://schemas.microsoft.com/office/drawing/2014/chartex" xmlns:cx1="http://schemas.microsoft.com/office/drawing/2015/9/8/chartex" xmlns:cx2="http://schemas.microsoft.com/office/drawing/2015/10/21/chartex" xmlns:cx3="http://schemas.microsoft.com/office/drawing/2016/5/9/chartex" xmlns:cx4="http://schemas.microsoft.com/office/drawing/2016/5/10/chartex" xmlns:cx5="http://schemas.microsoft.com/office/drawing/2016/5/11/chartex" xmlns:cx6="http://schemas.microsoft.com/office/drawing/2016/5/12/chartex" xmlns:cx7="http://schemas.microsoft.com/office/drawing/2016/5/13/chartex" xmlns:cx8="http://schemas.microsoft.com/office/drawing/2016/5/14/chartex" xmlns:mc="http://schemas.openxmlformats.org/markup-compatibility/2006" xmlns:aink="http://schemas.microsoft.com/office/drawing/2016/ink" xmlns:am3d="http://schemas.microsoft.com/office/drawing/2017/model3d" xmlns:o="urn:schemas-microsoft-com:office:office" xmlns:oel="http://schemas.microsoft.com/office/2019/extlst" xmlns:r="http://schemas.openxmlformats.org/officeDocument/2006/relationships" xmlns:m="http://schemas.openxmlformats.org/officeDocument/2006/math" xmlns:v="urn:schemas-microsoft-com:vml" xmlns:wp14="http://schemas.microsoft.com/office/word/2010/wordprocessingDrawing" xmlns:wp="http://schemas.openxmlformats.org/drawingml/2006/wordprocessingDrawing" xmlns:w10="urn:schemas-microsoft-com:office:word" xmlns:w="http://schemas.openxmlformats.org/wordprocessingml/2006/main" xmlns:w14="http://schemas.microsoft.com/office/word/2010/wordml" xmlns:w15="http://schemas.microsoft.com/office/word/2012/wordml" xmlns:w16cex="http://schemas.microsoft.com/office/word/2018/wordml/cex" xmlns:w16cid="http://schemas.microsoft.com/office/word/2016/wordml/cid" xmlns:w16="http://schemas.microsoft.com/office/word/2018/wordml" xmlns:w16sdtdh="http://schemas.microsoft.com/office/word/2020/wordml/sdtdatahash" xmlns:w16se="http://schemas.microsoft.com/office/word/2015/wordml/symex" xmlns:wpg="http://schemas.microsoft.com/office/word/2010/wordprocessingGroup" xmlns:wpi="http://schemas.microsoft.com/office/word/2010/wordprocessingInk" xmlns:wne="http://schemas.microsoft.com/office/word/2006/wordml" xmlns:wps="http://schemas.microsoft.com/office/word/2010/wordprocessingShape" mc:Ignorable="w14 w15 w16se w16cid w16 w16cex w16sdtdh wp14">
+  <w:p>
+    <w:pPr>
+      <w:pStyle w:val="Header"/>
+    </w:pPr>
+  </w:p>
+</w:hdr>
 </file>
 
 <file path=word/numbering.xml><?xml version="1.0" encoding="utf-8"?>

</xml_diff>

<commit_message>
Resume Templater - In Progress
</commit_message>
<xml_diff>
--- a/docs/assets/resume-python.docx
+++ b/docs/assets/resume-python.docx
@@ -65,7 +65,63 @@
     </w:p>
     <w:p>
       <w:r>
-        <w:t>Data-focused Product Development Engineer with over 8 years of extensive experience in Web Application Development. Proficient in full-stack development, with expertise in Python and a strong background in data science. Skilled in building scalable applications using Python frameworks, implementing data pipelines, and leveraging machine learning libraries. Experienced in working with AWS Services, integrating payment gateways, and managing Linux Systems. Successfully developed and deployed data-driven applications in various industries. Actively engaged on stackoverflow.com with a reputation of over 8000 points. Passionate about leveraging Python and data science techniques to drive insights and create innovative solutions. Accomplished hobbyist guitarist.</w:t>
+        <w:t xml:space="preserve">Machine Learning Engineer with 9+ years of experience building scalable, production-ready AI systems using </w:t>
+      </w:r>
+      <w:proofErr w:type="spellStart"/>
+      <w:r>
+        <w:t>LangChain</w:t>
+      </w:r>
+      <w:proofErr w:type="spellEnd"/>
+      <w:r>
+        <w:t xml:space="preserve">, </w:t>
+      </w:r>
+      <w:proofErr w:type="spellStart"/>
+      <w:r>
+        <w:t>LangGraph</w:t>
+      </w:r>
+      <w:proofErr w:type="spellEnd"/>
+      <w:r>
+        <w:t xml:space="preserve">, and </w:t>
+      </w:r>
+      <w:proofErr w:type="spellStart"/>
+      <w:r>
+        <w:t>FastAPI</w:t>
+      </w:r>
+      <w:proofErr w:type="spellEnd"/>
+      <w:r>
+        <w:t xml:space="preserve">, with a strong focus on orchestrating multi-agent LLM workflows and retrieval-augmented generation (RAG) pipelines. Adept in full-spectrum </w:t>
+      </w:r>
+      <w:proofErr w:type="spellStart"/>
+      <w:r>
+        <w:t>MLOps</w:t>
+      </w:r>
+      <w:proofErr w:type="spellEnd"/>
+      <w:r>
+        <w:t xml:space="preserve">, leveraging </w:t>
+      </w:r>
+      <w:proofErr w:type="spellStart"/>
+      <w:r>
+        <w:t>MLflow</w:t>
+      </w:r>
+      <w:proofErr w:type="spellEnd"/>
+      <w:r>
+        <w:t xml:space="preserve"> for experiment tracking and model lifecycle management, </w:t>
+      </w:r>
+      <w:proofErr w:type="spellStart"/>
+      <w:r>
+        <w:t>Kedro</w:t>
+      </w:r>
+      <w:proofErr w:type="spellEnd"/>
+      <w:r>
+        <w:t xml:space="preserve"> for pipeline modularization, and AWS </w:t>
+      </w:r>
+      <w:proofErr w:type="spellStart"/>
+      <w:r>
+        <w:t>SageMaker</w:t>
+      </w:r>
+      <w:proofErr w:type="spellEnd"/>
+      <w:r>
+        <w:t xml:space="preserve"> for robust model training and deployment. Skilled in deploying containerized solutions with Docker and Kubernetes, and optimizing performance across distributed architectures. Combines deep backend expertise in Python, Java, and SQL with hands-on experience in cloud platforms (AWS, Azure) and modern data tooling (PostgreSQL, MongoDB, Snowflake), delivering intelligent solutions that align with real-world business goals and scale efficiently.</w:t>
       </w:r>
     </w:p>
     <w:p>
@@ -80,6 +136,9 @@
       </w:r>
     </w:p>
     <w:p>
+      <w:pPr>
+        <w:spacing w:before="120" w:after="0"/>
+      </w:pPr>
       <w:r>
         <w:rPr>
           <w:b/>
@@ -88,10 +147,136 @@
         <w:t>Programming Languages</w:t>
       </w:r>
       <w:r>
-        <w:t>: Python, Java, JavaScript</w:t>
-      </w:r>
-    </w:p>
-    <w:p>
+        <w:t>:</w:t>
+      </w:r>
+      <w:r>
+        <w:t xml:space="preserve"> </w:t>
+      </w:r>
+      <w:r>
+        <w:t>Python, Java, JavaScript, SQL, Bash</w:t>
+      </w:r>
+    </w:p>
+    <w:p>
+      <w:pPr>
+        <w:spacing w:before="120" w:after="0"/>
+      </w:pPr>
+      <w:r>
+        <w:rPr>
+          <w:b/>
+          <w:bCs/>
+        </w:rPr>
+        <w:t xml:space="preserve">Machine Learning &amp; </w:t>
+      </w:r>
+      <w:proofErr w:type="spellStart"/>
+      <w:r>
+        <w:rPr>
+          <w:b/>
+          <w:bCs/>
+        </w:rPr>
+        <w:t>MLOps</w:t>
+      </w:r>
+      <w:proofErr w:type="spellEnd"/>
+      <w:r>
+        <w:t>:</w:t>
+      </w:r>
+      <w:r>
+        <w:t xml:space="preserve"> </w:t>
+      </w:r>
+      <w:proofErr w:type="spellStart"/>
+      <w:r>
+        <w:t>LangChain</w:t>
+      </w:r>
+      <w:proofErr w:type="spellEnd"/>
+      <w:r>
+        <w:t xml:space="preserve">, </w:t>
+      </w:r>
+      <w:proofErr w:type="spellStart"/>
+      <w:r>
+        <w:t>LangGraph</w:t>
+      </w:r>
+      <w:proofErr w:type="spellEnd"/>
+      <w:r>
+        <w:t xml:space="preserve">, </w:t>
+      </w:r>
+      <w:proofErr w:type="spellStart"/>
+      <w:r>
+        <w:t>MLflow</w:t>
+      </w:r>
+      <w:proofErr w:type="spellEnd"/>
+      <w:r>
+        <w:t xml:space="preserve">, AWS </w:t>
+      </w:r>
+      <w:proofErr w:type="spellStart"/>
+      <w:r>
+        <w:t>SageMaker</w:t>
+      </w:r>
+      <w:proofErr w:type="spellEnd"/>
+      <w:r>
+        <w:t xml:space="preserve">, </w:t>
+      </w:r>
+      <w:proofErr w:type="spellStart"/>
+      <w:r>
+        <w:t>Kedro</w:t>
+      </w:r>
+      <w:proofErr w:type="spellEnd"/>
+      <w:r>
+        <w:t xml:space="preserve">, Scikit-learn, TensorFlow, Hugging Face Transformers, </w:t>
+      </w:r>
+      <w:proofErr w:type="spellStart"/>
+      <w:r>
+        <w:t>PyTorch</w:t>
+      </w:r>
+      <w:proofErr w:type="spellEnd"/>
+      <w:r>
+        <w:t xml:space="preserve"> (basic), </w:t>
+      </w:r>
+      <w:proofErr w:type="spellStart"/>
+      <w:r>
+        <w:t>JupyterLab</w:t>
+      </w:r>
+      <w:proofErr w:type="spellEnd"/>
+      <w:r>
+        <w:t xml:space="preserve">, </w:t>
+      </w:r>
+      <w:proofErr w:type="spellStart"/>
+      <w:r>
+        <w:t>XGBoost</w:t>
+      </w:r>
+      <w:proofErr w:type="spellEnd"/>
+      <w:r>
+        <w:t xml:space="preserve">, </w:t>
+      </w:r>
+      <w:proofErr w:type="spellStart"/>
+      <w:r>
+        <w:t>LightGBM</w:t>
+      </w:r>
+      <w:proofErr w:type="spellEnd"/>
+    </w:p>
+    <w:p>
+      <w:pPr>
+        <w:spacing w:before="120" w:after="0"/>
+      </w:pPr>
+      <w:r>
+        <w:rPr>
+          <w:b/>
+          <w:bCs/>
+        </w:rPr>
+        <w:t>Data Engineering &amp; Processing</w:t>
+      </w:r>
+      <w:r>
+        <w:t>:</w:t>
+      </w:r>
+      <w:r>
+        <w:t xml:space="preserve"> </w:t>
+      </w:r>
+      <w:r>
+        <w:t>Pandas, NumPy, Apache Kafka, Airflow, Snowflake, PostgreSQL, MongoDB, Redis, S3</w:t>
+      </w:r>
+    </w:p>
+    <w:p>
+      <w:pPr>
+        <w:spacing w:before="120" w:after="0"/>
+      </w:pPr>
       <w:r>
         <w:rPr>
           <w:b/>
@@ -100,7 +285,10 @@
         <w:t>Backend Development</w:t>
       </w:r>
       <w:r>
-        <w:t xml:space="preserve">: </w:t>
+        <w:t>:</w:t>
+      </w:r>
+      <w:r>
+        <w:t xml:space="preserve"> </w:t>
       </w:r>
       <w:proofErr w:type="spellStart"/>
       <w:r>
@@ -108,148 +296,168 @@
       </w:r>
       <w:proofErr w:type="spellEnd"/>
       <w:r>
-        <w:t xml:space="preserve">, </w:t>
-      </w:r>
-      <w:r>
-        <w:t>Flask, Spring Boot, Hibernate</w:t>
-      </w:r>
-    </w:p>
-    <w:p>
+        <w:t xml:space="preserve">, Flask, Spring Boot, Node.js, </w:t>
+      </w:r>
+      <w:proofErr w:type="spellStart"/>
+      <w:r>
+        <w:t>SQLAlchemy</w:t>
+      </w:r>
+      <w:proofErr w:type="spellEnd"/>
+      <w:r>
+        <w:t>, REST APIs</w:t>
+      </w:r>
+    </w:p>
+    <w:p>
+      <w:pPr>
+        <w:spacing w:before="120" w:after="0"/>
+      </w:pPr>
       <w:r>
         <w:rPr>
           <w:b/>
           <w:bCs/>
         </w:rPr>
-        <w:t>Frontend Development</w:t>
-      </w:r>
-      <w:r>
-        <w:t>: ReactJS, AngularJS</w:t>
-      </w:r>
-    </w:p>
-    <w:p>
+        <w:t>Frontend Technologies</w:t>
+      </w:r>
+      <w:r>
+        <w:t>:</w:t>
+      </w:r>
+      <w:r>
+        <w:t xml:space="preserve"> </w:t>
+      </w:r>
+      <w:r>
+        <w:t>ReactJS, AngularJS, Bootstrap</w:t>
+      </w:r>
+    </w:p>
+    <w:p>
+      <w:pPr>
+        <w:spacing w:before="120" w:after="0"/>
+      </w:pPr>
       <w:r>
         <w:rPr>
           <w:b/>
           <w:bCs/>
         </w:rPr>
-        <w:t>Database Systems</w:t>
-      </w:r>
-      <w:r>
-        <w:t>: PostgreSQL, MySQL, MongoDB, Snowflake</w:t>
-      </w:r>
-    </w:p>
-    <w:p>
+        <w:t>Cloud Platforms</w:t>
+      </w:r>
+      <w:r>
+        <w:t>:</w:t>
+      </w:r>
+      <w:r>
+        <w:t xml:space="preserve"> </w:t>
+      </w:r>
+      <w:r>
+        <w:t xml:space="preserve">AWS (EC2, Lambda, RDS, </w:t>
+      </w:r>
+      <w:proofErr w:type="spellStart"/>
+      <w:r>
+        <w:t>SageMaker</w:t>
+      </w:r>
+      <w:proofErr w:type="spellEnd"/>
+      <w:r>
+        <w:t>, S3, CloudWatch), Azure (AD, App Services), Databricks</w:t>
+      </w:r>
+    </w:p>
+    <w:p>
+      <w:pPr>
+        <w:spacing w:before="120" w:after="0"/>
+      </w:pPr>
       <w:r>
         <w:rPr>
           <w:b/>
           <w:bCs/>
         </w:rPr>
-        <w:t>Cloud Services</w:t>
-      </w:r>
-      <w:r>
-        <w:t xml:space="preserve">: AWS (EC2, RDS, S3, Lambda), Azure, Databricks, Amazon </w:t>
-      </w:r>
-      <w:proofErr w:type="spellStart"/>
-      <w:r>
-        <w:t>SageMaker</w:t>
-      </w:r>
-      <w:proofErr w:type="spellEnd"/>
-    </w:p>
-    <w:p>
+        <w:t>DevOps &amp; Deployment</w:t>
+      </w:r>
+      <w:r>
+        <w:t>:</w:t>
+      </w:r>
+      <w:r>
+        <w:t xml:space="preserve"> </w:t>
+      </w:r>
+      <w:r>
+        <w:t>Docker, Kubernetes, Jenkins, GitHub Actions, Terraform (intro), CI/CD Pipelines</w:t>
+      </w:r>
+    </w:p>
+    <w:p>
+      <w:pPr>
+        <w:spacing w:before="120" w:after="0"/>
+      </w:pPr>
       <w:r>
         <w:rPr>
           <w:b/>
           <w:bCs/>
         </w:rPr>
-        <w:t>Data Engineering and Workflow</w:t>
-      </w:r>
-      <w:r>
-        <w:t xml:space="preserve">: </w:t>
-      </w:r>
-      <w:proofErr w:type="spellStart"/>
-      <w:r>
-        <w:t>Kedro</w:t>
-      </w:r>
-      <w:proofErr w:type="spellEnd"/>
-      <w:r>
-        <w:t>, Apache Kafka</w:t>
-      </w:r>
-      <w:r>
-        <w:t xml:space="preserve">, </w:t>
-      </w:r>
-      <w:r>
-        <w:t xml:space="preserve">Qlik Sense </w:t>
-      </w:r>
-    </w:p>
-    <w:p>
+        <w:t>Testing &amp; Automation</w:t>
+      </w:r>
+      <w:r>
+        <w:t>:</w:t>
+      </w:r>
+      <w:r>
+        <w:t xml:space="preserve"> </w:t>
+      </w:r>
+      <w:proofErr w:type="spellStart"/>
+      <w:r>
+        <w:t>PyTest</w:t>
+      </w:r>
+      <w:proofErr w:type="spellEnd"/>
+      <w:r>
+        <w:t>, JUnit, Selenium, BDD (Behave, Cucumber)</w:t>
+      </w:r>
+    </w:p>
+    <w:p>
+      <w:pPr>
+        <w:spacing w:before="120" w:after="0"/>
+      </w:pPr>
       <w:r>
         <w:rPr>
           <w:b/>
           <w:bCs/>
         </w:rPr>
-        <w:t>Machine Learning and Data Science</w:t>
-      </w:r>
-      <w:r>
-        <w:t xml:space="preserve">: TensorFlow, Scikit-learn, </w:t>
-      </w:r>
-      <w:proofErr w:type="spellStart"/>
-      <w:r>
-        <w:t>JupyterLab</w:t>
-      </w:r>
-      <w:proofErr w:type="spellEnd"/>
+        <w:t>Tools &amp; Utilities</w:t>
+      </w:r>
+      <w:r>
+        <w:t>:</w:t>
+      </w:r>
+      <w:r>
+        <w:t xml:space="preserve"> </w:t>
+      </w:r>
+      <w:r>
+        <w:t xml:space="preserve">VS Code, Postman, Git, Linux CLI, </w:t>
+      </w:r>
+      <w:proofErr w:type="spellStart"/>
+      <w:r>
+        <w:t>Streamlit</w:t>
+      </w:r>
+      <w:proofErr w:type="spellEnd"/>
+      <w:r>
+        <w:t>, ELK Stack, SQLite</w:t>
+      </w:r>
+    </w:p>
+    <w:p>
+      <w:pPr>
+        <w:pStyle w:val="Heading2"/>
+      </w:pPr>
+      <w:r>
+        <w:t>Experience</w:t>
+      </w:r>
+    </w:p>
+    <w:p>
+      <w:pPr>
+        <w:pStyle w:val="Entry"/>
+      </w:pPr>
+      <w:r>
+        <w:t>Full Stack Developer</w:t>
+      </w:r>
       <w:r>
         <w:t xml:space="preserve">, </w:t>
       </w:r>
       <w:proofErr w:type="spellStart"/>
       <w:r>
-        <w:t>MLflow</w:t>
-      </w:r>
-      <w:proofErr w:type="spellEnd"/>
-    </w:p>
-    <w:p>
-      <w:r>
-        <w:rPr>
-          <w:b/>
-          <w:bCs/>
-        </w:rPr>
-        <w:t>DevOps Tools</w:t>
-      </w:r>
-      <w:r>
-        <w:t>: Docker, Kubernetes, Jenkins, Git</w:t>
-      </w:r>
-    </w:p>
-    <w:p>
-      <w:pPr>
-        <w:pStyle w:val="Heading2"/>
-      </w:pPr>
-      <w:r>
-        <w:t>Experience</w:t>
-      </w:r>
-    </w:p>
-    <w:p>
-      <w:pPr>
-        <w:pStyle w:val="Entry"/>
-      </w:pPr>
-      <w:r>
-        <w:t>Full Stack Developer</w:t>
-      </w:r>
-      <w:r>
-        <w:t xml:space="preserve">, </w:t>
-      </w:r>
-      <w:r>
-        <w:t xml:space="preserve">Northern Trust | </w:t>
-      </w:r>
-      <w:r>
-        <w:t>202</w:t>
-      </w:r>
-      <w:r>
-        <w:t>3</w:t>
-      </w:r>
-      <w:r>
-        <w:t xml:space="preserve"> - </w:t>
-      </w:r>
-      <w:r>
-        <w:t>Present</w:t>
+        <w:t>Technumen</w:t>
+      </w:r>
+      <w:proofErr w:type="spellEnd"/>
+      <w:r>
+        <w:t xml:space="preserve"> | 2024 - Present</w:t>
       </w:r>
     </w:p>
     <w:p>
@@ -259,9 +467,65 @@
           <w:ilvl w:val="0"/>
           <w:numId w:val="5"/>
         </w:numPr>
-      </w:pPr>
-      <w:r>
-        <w:t>Integral in building and maintaining microservices architecture, including essential components like Config and Eureka Servers.</w:t>
+        <w:spacing w:before="100" w:beforeAutospacing="1" w:after="100" w:afterAutospacing="1"/>
+      </w:pPr>
+      <w:r>
+        <w:t>Led the development of a production-grade, voice-enabled AI assistant, integrating </w:t>
+      </w:r>
+      <w:proofErr w:type="spellStart"/>
+      <w:r>
+        <w:rPr>
+          <w:b/>
+          <w:bCs/>
+        </w:rPr>
+        <w:t>OpenAI's</w:t>
+      </w:r>
+      <w:proofErr w:type="spellEnd"/>
+      <w:r>
+        <w:rPr>
+          <w:b/>
+          <w:bCs/>
+        </w:rPr>
+        <w:t xml:space="preserve"> Whisper</w:t>
+      </w:r>
+      <w:r>
+        <w:t> for real-time speech-to-text transcription, </w:t>
+      </w:r>
+      <w:proofErr w:type="spellStart"/>
+      <w:r>
+        <w:rPr>
+          <w:b/>
+          <w:bCs/>
+        </w:rPr>
+        <w:t>LangChain</w:t>
+      </w:r>
+      <w:proofErr w:type="spellEnd"/>
+      <w:r>
+        <w:t> and </w:t>
+      </w:r>
+      <w:proofErr w:type="spellStart"/>
+      <w:r>
+        <w:rPr>
+          <w:b/>
+          <w:bCs/>
+        </w:rPr>
+        <w:t>LangGraph</w:t>
+      </w:r>
+      <w:proofErr w:type="spellEnd"/>
+      <w:r>
+        <w:t> for orchestrating stateful, multi-agent workflows, and </w:t>
+      </w:r>
+      <w:proofErr w:type="spellStart"/>
+      <w:r>
+        <w:rPr>
+          <w:b/>
+          <w:bCs/>
+        </w:rPr>
+        <w:t>ElevenLabs</w:t>
+      </w:r>
+      <w:proofErr w:type="spellEnd"/>
+      <w:r>
+        <w:t> for high-fidelity text-to-speech synthesis.</w:t>
       </w:r>
     </w:p>
     <w:p>
@@ -271,9 +535,18 @@
           <w:ilvl w:val="0"/>
           <w:numId w:val="5"/>
         </w:numPr>
-      </w:pPr>
-      <w:r>
-        <w:t>Led security enhancements and implemented Azure AD-based SSO across multiple services, ensuring robust access control.</w:t>
+        <w:spacing w:before="100" w:beforeAutospacing="1" w:after="100" w:afterAutospacing="1"/>
+      </w:pPr>
+      <w:r>
+        <w:t xml:space="preserve">Designed and implemented complex agent workflows using </w:t>
+      </w:r>
+      <w:proofErr w:type="spellStart"/>
+      <w:r>
+        <w:t>LangGraph</w:t>
+      </w:r>
+      <w:proofErr w:type="spellEnd"/>
+      <w:r>
+        <w:t>, facilitating dynamic context management, intent recognition, and seamless transitions across tasks such as FAQs, scheduling, and document summarization.</w:t>
       </w:r>
     </w:p>
     <w:p>
@@ -283,9 +556,31 @@
           <w:ilvl w:val="0"/>
           <w:numId w:val="5"/>
         </w:numPr>
-      </w:pPr>
-      <w:r>
-        <w:t>Engineered CI/CD pipelines via GitHub, optimizing development and deployment processes.</w:t>
+        <w:spacing w:before="100" w:beforeAutospacing="1" w:after="100" w:afterAutospacing="1"/>
+      </w:pPr>
+      <w:r>
+        <w:lastRenderedPageBreak/>
+        <w:t>Developed a robust </w:t>
+      </w:r>
+      <w:r>
+        <w:rPr>
+          <w:b/>
+          <w:bCs/>
+        </w:rPr>
+        <w:t>Retrieval-Augmented Generation (RAG)</w:t>
+      </w:r>
+      <w:r>
+        <w:t> system utilizing </w:t>
+      </w:r>
+      <w:r>
+        <w:rPr>
+          <w:b/>
+          <w:bCs/>
+        </w:rPr>
+        <w:t>FAISS</w:t>
+      </w:r>
+      <w:r>
+        <w:t> for vector similarity search, enabling the assistant to provide accurate, context-aware responses grounded in enterprise knowledge bases.</w:t>
       </w:r>
     </w:p>
     <w:p>
@@ -295,18 +590,43 @@
           <w:ilvl w:val="0"/>
           <w:numId w:val="5"/>
         </w:numPr>
-      </w:pPr>
-      <w:r>
-        <w:t xml:space="preserve">Performed comprehensive unit and performance testing using </w:t>
-      </w:r>
-      <w:proofErr w:type="spellStart"/>
-      <w:r>
-        <w:t>Pytest</w:t>
-      </w:r>
-      <w:proofErr w:type="spellEnd"/>
-      <w:r>
-        <w:t xml:space="preserve"> and JMeter, respectively, guaranteeing system reliability and efficiency.</w:t>
-      </w:r>
+        <w:spacing w:before="100" w:beforeAutospacing="1" w:after="100" w:afterAutospacing="1"/>
+      </w:pPr>
+      <w:r>
+        <w:t>Ensured scalability and low-latency performance by deploying the solution using </w:t>
+      </w:r>
+      <w:r>
+        <w:rPr>
+          <w:b/>
+          <w:bCs/>
+        </w:rPr>
+        <w:t>Docker</w:t>
+      </w:r>
+      <w:r>
+        <w:t> containers on </w:t>
+      </w:r>
+      <w:r>
+        <w:rPr>
+          <w:b/>
+          <w:bCs/>
+        </w:rPr>
+        <w:t>AWS Lambda</w:t>
+      </w:r>
+      <w:r>
+        <w:t>, with content delivery optimized through </w:t>
+      </w:r>
+      <w:proofErr w:type="spellStart"/>
+      <w:r>
+        <w:rPr>
+          <w:b/>
+          <w:bCs/>
+        </w:rPr>
+        <w:t>CloudFront</w:t>
+      </w:r>
+      <w:r>
+        <w:t>.</w:t>
+      </w:r>
+      <w:proofErr w:type="spellEnd"/>
     </w:p>
     <w:p>
       <w:pPr>
@@ -315,34 +635,10 @@
           <w:ilvl w:val="0"/>
           <w:numId w:val="5"/>
         </w:numPr>
-      </w:pPr>
-      <w:r>
-        <w:t xml:space="preserve">Utilized BDD with </w:t>
-      </w:r>
-      <w:r>
-        <w:t>Behave</w:t>
-      </w:r>
-      <w:r>
-        <w:t xml:space="preserve"> to ensure software development was in line with business objectives.</w:t>
-      </w:r>
-    </w:p>
-    <w:p>
-      <w:pPr>
-        <w:pStyle w:val="Entry"/>
-      </w:pPr>
-      <w:r>
-        <w:t xml:space="preserve">Product Development Engineer, </w:t>
-      </w:r>
-      <w:proofErr w:type="spellStart"/>
-      <w:r>
-        <w:t>Calibo</w:t>
-      </w:r>
-      <w:proofErr w:type="spellEnd"/>
-      <w:r>
-        <w:t xml:space="preserve"> | </w:t>
-      </w:r>
-      <w:r>
-        <w:t>2020 - Present</w:t>
+        <w:spacing w:before="100" w:beforeAutospacing="1" w:after="100" w:afterAutospacing="1"/>
+      </w:pPr>
+      <w:r>
+        <w:t>Collaborated with cross-functional teams to refine user experience, focusing on natural language understanding and conversational flow to enhance user engagement.</w:t>
       </w:r>
     </w:p>
     <w:p>
@@ -352,34 +648,34 @@
           <w:ilvl w:val="0"/>
           <w:numId w:val="5"/>
         </w:numPr>
-      </w:pPr>
-      <w:r>
-        <w:t xml:space="preserve">Lead the development of scalable web applications in a microservice architecture using </w:t>
-      </w:r>
-      <w:r>
-        <w:t>Python</w:t>
-      </w:r>
-      <w:r>
-        <w:t xml:space="preserve">, </w:t>
-      </w:r>
-      <w:proofErr w:type="spellStart"/>
-      <w:r>
-        <w:t>FastAPI</w:t>
-      </w:r>
-      <w:proofErr w:type="spellEnd"/>
-      <w:r>
-        <w:t xml:space="preserve"> </w:t>
-      </w:r>
-      <w:r>
-        <w:t xml:space="preserve">and </w:t>
-      </w:r>
-      <w:proofErr w:type="spellStart"/>
-      <w:r>
-        <w:t>SQLAlchemy</w:t>
-      </w:r>
-      <w:proofErr w:type="spellEnd"/>
-      <w:r>
-        <w:t>.</w:t>
+        <w:spacing w:before="100" w:beforeAutospacing="1" w:after="100" w:afterAutospacing="1"/>
+      </w:pPr>
+      <w:r>
+        <w:t xml:space="preserve">Engineered an LLM-powered resume screening system employing </w:t>
+      </w:r>
+      <w:proofErr w:type="spellStart"/>
+      <w:r>
+        <w:t>LangGraph</w:t>
+      </w:r>
+      <w:proofErr w:type="spellEnd"/>
+      <w:r>
+        <w:t xml:space="preserve"> and </w:t>
+      </w:r>
+      <w:proofErr w:type="spellStart"/>
+      <w:r>
+        <w:t>LangChain</w:t>
+      </w:r>
+      <w:proofErr w:type="spellEnd"/>
+      <w:r>
+        <w:t xml:space="preserve">, automating the evaluation process by dynamically retrieving and </w:t>
+      </w:r>
+      <w:proofErr w:type="spellStart"/>
+      <w:r>
+        <w:t>analyzing</w:t>
+      </w:r>
+      <w:proofErr w:type="spellEnd"/>
+      <w:r>
+        <w:t xml:space="preserve"> resumes against job descriptions using RAG techniques.</w:t>
       </w:r>
     </w:p>
     <w:p>
@@ -389,10 +685,34 @@
           <w:ilvl w:val="0"/>
           <w:numId w:val="5"/>
         </w:numPr>
-      </w:pPr>
-      <w:r>
-        <w:lastRenderedPageBreak/>
-        <w:t>Collaborate with cross-functional teams to understand requirements and deliver high-quality features to production.</w:t>
+        <w:spacing w:before="100" w:beforeAutospacing="1" w:after="100" w:afterAutospacing="1"/>
+      </w:pPr>
+      <w:r>
+        <w:t>Implemented a multi-agent orchestration framework to assess candidate profiles, providing a scoring mechanism and actionable feedback, thereby streamlining the recruitment pipeline.</w:t>
+      </w:r>
+    </w:p>
+    <w:p>
+      <w:pPr>
+        <w:spacing w:before="100" w:beforeAutospacing="1" w:after="100" w:afterAutospacing="1"/>
+      </w:pPr>
+    </w:p>
+    <w:p>
+      <w:pPr>
+        <w:pStyle w:val="Entry"/>
+      </w:pPr>
+      <w:r>
+        <w:t xml:space="preserve">Product Development Engineer, </w:t>
+      </w:r>
+      <w:proofErr w:type="spellStart"/>
+      <w:r>
+        <w:t>Calibo</w:t>
+      </w:r>
+      <w:proofErr w:type="spellEnd"/>
+      <w:r>
+        <w:t xml:space="preserve"> | </w:t>
+      </w:r>
+      <w:r>
+        <w:t>2020 - Present</w:t>
       </w:r>
     </w:p>
     <w:p>
@@ -404,7 +724,45 @@
         </w:numPr>
       </w:pPr>
       <w:r>
-        <w:t>Architect and implement DevOps practices, leveraging Docker, Kubernetes, and Jenkins for continuous integration and deployment.</w:t>
+        <w:t>Designed and deployed scalable, data-driven microservices using </w:t>
+      </w:r>
+      <w:r>
+        <w:rPr>
+          <w:b/>
+          <w:bCs/>
+        </w:rPr>
+        <w:t>Python (</w:t>
+      </w:r>
+      <w:proofErr w:type="spellStart"/>
+      <w:r>
+        <w:rPr>
+          <w:b/>
+          <w:bCs/>
+        </w:rPr>
+        <w:t>FastAPI</w:t>
+      </w:r>
+      <w:proofErr w:type="spellEnd"/>
+      <w:r>
+        <w:rPr>
+          <w:b/>
+          <w:bCs/>
+        </w:rPr>
+        <w:t>)</w:t>
+      </w:r>
+      <w:r>
+        <w:t> and </w:t>
+      </w:r>
+      <w:proofErr w:type="spellStart"/>
+      <w:r>
+        <w:rPr>
+          <w:b/>
+          <w:bCs/>
+        </w:rPr>
+        <w:t>SQLAlchemy</w:t>
+      </w:r>
+      <w:proofErr w:type="spellEnd"/>
+      <w:r>
+        <w:t>, focusing on ML model lifecycle, real-time analytics, and inference delivery.</w:t>
       </w:r>
     </w:p>
     <w:p>
@@ -416,15 +774,37 @@
         </w:numPr>
       </w:pPr>
       <w:r>
-        <w:t xml:space="preserve">Utilize AWS services such as EC2, RDS, and </w:t>
-      </w:r>
-      <w:proofErr w:type="spellStart"/>
-      <w:r>
-        <w:t>Sagemaker</w:t>
-      </w:r>
-      <w:proofErr w:type="spellEnd"/>
-      <w:r>
-        <w:t xml:space="preserve"> to build robust and scalable cloud solutions.</w:t>
+        <w:t>Engineered </w:t>
+      </w:r>
+      <w:r>
+        <w:rPr>
+          <w:b/>
+          <w:bCs/>
+        </w:rPr>
+        <w:t>streaming data pipelines</w:t>
+      </w:r>
+      <w:r>
+        <w:t> using </w:t>
+      </w:r>
+      <w:r>
+        <w:rPr>
+          <w:b/>
+          <w:bCs/>
+        </w:rPr>
+        <w:t>Apache Kafka</w:t>
+      </w:r>
+      <w:r>
+        <w:t> and </w:t>
+      </w:r>
+      <w:r>
+        <w:rPr>
+          <w:b/>
+          <w:bCs/>
+        </w:rPr>
+        <w:t>Spark Structured Streaming</w:t>
+      </w:r>
+      <w:r>
+        <w:t> to support low-latency event ingestion, feature generation, and model serving at scale.</w:t>
       </w:r>
     </w:p>
     <w:p>
@@ -436,7 +816,146 @@
         </w:numPr>
       </w:pPr>
       <w:r>
-        <w:t>Work closely with stakeholders to gather feedback, optimize application performance, and ensure smooth product delivery.</w:t>
+        <w:t>Implemented modular ML workflows using </w:t>
+      </w:r>
+      <w:proofErr w:type="spellStart"/>
+      <w:r>
+        <w:rPr>
+          <w:b/>
+          <w:bCs/>
+        </w:rPr>
+        <w:t>Kedro</w:t>
+      </w:r>
+      <w:proofErr w:type="spellEnd"/>
+      <w:r>
+        <w:t>, enabling reproducibility and collaboration across cross-functional teams.</w:t>
+      </w:r>
+    </w:p>
+    <w:p>
+      <w:pPr>
+        <w:pStyle w:val="ListParagraph"/>
+        <w:numPr>
+          <w:ilvl w:val="0"/>
+          <w:numId w:val="5"/>
+        </w:numPr>
+      </w:pPr>
+      <w:r>
+        <w:t xml:space="preserve">Managed end-to-end </w:t>
+      </w:r>
+      <w:proofErr w:type="spellStart"/>
+      <w:r>
+        <w:t>MLOps</w:t>
+      </w:r>
+      <w:proofErr w:type="spellEnd"/>
+      <w:r>
+        <w:t xml:space="preserve"> pipelines with </w:t>
+      </w:r>
+      <w:proofErr w:type="spellStart"/>
+      <w:r>
+        <w:rPr>
+          <w:b/>
+          <w:bCs/>
+        </w:rPr>
+        <w:t>MLflow</w:t>
+      </w:r>
+      <w:proofErr w:type="spellEnd"/>
+      <w:r>
+        <w:t> for tracking experiments, managing model versions, and deploying to </w:t>
+      </w:r>
+      <w:r>
+        <w:rPr>
+          <w:b/>
+          <w:bCs/>
+        </w:rPr>
+        <w:t xml:space="preserve">AWS </w:t>
+      </w:r>
+      <w:proofErr w:type="spellStart"/>
+      <w:r>
+        <w:rPr>
+          <w:b/>
+          <w:bCs/>
+        </w:rPr>
+        <w:t>SageMaker</w:t>
+      </w:r>
+      <w:proofErr w:type="spellEnd"/>
+      <w:r>
+        <w:t> for training and batch/real-time inference.</w:t>
+      </w:r>
+    </w:p>
+    <w:p>
+      <w:pPr>
+        <w:pStyle w:val="ListParagraph"/>
+        <w:numPr>
+          <w:ilvl w:val="0"/>
+          <w:numId w:val="5"/>
+        </w:numPr>
+      </w:pPr>
+      <w:r>
+        <w:t>Developed automated model retraining jobs triggered by data drift signals, and integrated performance monitoring dashboards using ELK Stack.</w:t>
+      </w:r>
+    </w:p>
+    <w:p>
+      <w:pPr>
+        <w:pStyle w:val="ListParagraph"/>
+        <w:numPr>
+          <w:ilvl w:val="0"/>
+          <w:numId w:val="5"/>
+        </w:numPr>
+      </w:pPr>
+      <w:r>
+        <w:t>Leveraged </w:t>
+      </w:r>
+      <w:r>
+        <w:rPr>
+          <w:b/>
+          <w:bCs/>
+        </w:rPr>
+        <w:t>Snowflake</w:t>
+      </w:r>
+      <w:r>
+        <w:t> for scalable analytics and feature storage, ensuring efficient retrieval and transformation of large datasets in production environments.</w:t>
+      </w:r>
+    </w:p>
+    <w:p>
+      <w:pPr>
+        <w:pStyle w:val="ListParagraph"/>
+        <w:numPr>
+          <w:ilvl w:val="0"/>
+          <w:numId w:val="5"/>
+        </w:numPr>
+      </w:pPr>
+      <w:r>
+        <w:t>Led deployment automation using </w:t>
+      </w:r>
+      <w:r>
+        <w:rPr>
+          <w:b/>
+          <w:bCs/>
+        </w:rPr>
+        <w:t>Docker</w:t>
+      </w:r>
+      <w:r>
+        <w:t>, </w:t>
+      </w:r>
+      <w:r>
+        <w:rPr>
+          <w:b/>
+          <w:bCs/>
+        </w:rPr>
+        <w:t>Kubernetes</w:t>
+      </w:r>
+      <w:r>
+        <w:t>, and </w:t>
+      </w:r>
+      <w:r>
+        <w:rPr>
+          <w:b/>
+          <w:bCs/>
+        </w:rPr>
+        <w:t>Jenkins</w:t>
+      </w:r>
+      <w:r>
+        <w:t>, orchestrating CI/CD pipelines and environment provisioning across staging and production clusters.</w:t>
       </w:r>
     </w:p>
     <w:p>
@@ -490,7 +1009,37 @@
         </w:numPr>
       </w:pPr>
       <w:r>
-        <w:t>Collaborated with a team of engineers to design and implement scalable microservices architecture.</w:t>
+        <w:t>Built microservices using </w:t>
+      </w:r>
+      <w:r>
+        <w:rPr>
+          <w:b/>
+          <w:bCs/>
+        </w:rPr>
+        <w:t>Spring Boot</w:t>
+      </w:r>
+      <w:r>
+        <w:t>, </w:t>
+      </w:r>
+      <w:r>
+        <w:rPr>
+          <w:b/>
+          <w:bCs/>
+        </w:rPr>
+        <w:t>RabbitMQ</w:t>
+      </w:r>
+      <w:r>
+        <w:t>, and </w:t>
+      </w:r>
+      <w:r>
+        <w:rPr>
+          <w:b/>
+          <w:bCs/>
+        </w:rPr>
+        <w:t>Angular 8</w:t>
+      </w:r>
+      <w:r>
+        <w:t> for scalable, event-driven applications.</w:t>
       </w:r>
     </w:p>
     <w:p>
@@ -502,7 +1051,7 @@
         </w:numPr>
       </w:pPr>
       <w:r>
-        <w:t>Ensured high code quality and adherence to best practices through code reviews and automated testing.</w:t>
+        <w:t>Optimized PostgreSQL queries and backend performance for real-time dashboards.</w:t>
       </w:r>
     </w:p>
     <w:p>
@@ -514,9 +1063,22 @@
         </w:numPr>
       </w:pPr>
       <w:r>
-        <w:t>Actively participated in agile development processes, including sprint planning, daily stand-ups, and retrospective meetings.</w:t>
-      </w:r>
-    </w:p>
+        <w:t>Contributed to Agile delivery, TDD with JUnit, and API integration across distributed systems.</w:t>
+      </w:r>
+    </w:p>
+    <w:p>
+      <w:pPr>
+        <w:pStyle w:val="ListParagraph"/>
+        <w:numPr>
+          <w:ilvl w:val="0"/>
+          <w:numId w:val="6"/>
+        </w:numPr>
+      </w:pPr>
+      <w:r>
+        <w:t>Gained foundational experience in backend systems and asynchronous workflows, later extended into ML and data engineering roles.</w:t>
+      </w:r>
+    </w:p>
+    <w:p/>
     <w:p>
       <w:pPr>
         <w:pStyle w:val="Entry"/>
@@ -542,16 +1104,42 @@
         </w:numPr>
       </w:pPr>
       <w:r>
-        <w:t xml:space="preserve">Developed multi-user resource management and scheduling software using </w:t>
-      </w:r>
-      <w:proofErr w:type="spellStart"/>
-      <w:r>
+        <w:t>Developed multi-user scheduling and resource management software using </w:t>
+      </w:r>
+      <w:proofErr w:type="spellStart"/>
+      <w:r>
+        <w:rPr>
+          <w:b/>
+          <w:bCs/>
+        </w:rPr>
         <w:t>JavaEE</w:t>
       </w:r>
       <w:proofErr w:type="spellEnd"/>
       <w:r>
-        <w:t>, AngularJS, and Restful services.</w:t>
-      </w:r>
+        <w:t>, </w:t>
+      </w:r>
+      <w:r>
+        <w:rPr>
+          <w:b/>
+          <w:bCs/>
+        </w:rPr>
+        <w:t>REST APIs</w:t>
+      </w:r>
+      <w:r>
+        <w:t>, and </w:t>
+      </w:r>
+      <w:proofErr w:type="spellStart"/>
+      <w:r>
+        <w:rPr>
+          <w:b/>
+          <w:bCs/>
+        </w:rPr>
+        <w:t>AngularJS</w:t>
+      </w:r>
+      <w:r>
+        <w:t>.</w:t>
+      </w:r>
+      <w:proofErr w:type="spellEnd"/>
     </w:p>
     <w:p>
       <w:pPr>
@@ -562,7 +1150,17 @@
         </w:numPr>
       </w:pPr>
       <w:r>
-        <w:t>Designed and implemented RESTful APIs for seamless integration with external systems.</w:t>
+        <w:t>Designed custom integrations and feature modules for enterprise clients, including </w:t>
+      </w:r>
+      <w:r>
+        <w:rPr>
+          <w:b/>
+          <w:bCs/>
+        </w:rPr>
+        <w:t>OAuth2</w:t>
+      </w:r>
+      <w:r>
+        <w:t>, reporting dashboards, and timesheet workflows.</w:t>
       </w:r>
     </w:p>
     <w:p>
@@ -574,7 +1172,7 @@
         </w:numPr>
       </w:pPr>
       <w:r>
-        <w:t>Collaborated with clients to gather requirements, provide technical guidance, and deliver custom solutions.</w:t>
+        <w:t>Led migration of legacy systems to modern web stacks, improving performance and maintainability.</w:t>
       </w:r>
     </w:p>
     <w:p>
@@ -586,7 +1184,8 @@
         </w:numPr>
       </w:pPr>
       <w:r>
-        <w:t>Led the migration of legacy applications to modern technologies, resulting in improved performance and user experience.</w:t>
+        <w:lastRenderedPageBreak/>
+        <w:t>Built robust backend services and UI components, laying strong foundations in API-first design and client collaboration.</w:t>
       </w:r>
     </w:p>
     <w:p>
@@ -638,6 +1237,20 @@
     <w:p>
       <w:pPr>
         <w:pStyle w:val="Entry"/>
+        <w:rPr>
+          <w:b w:val="0"/>
+          <w:bCs w:val="0"/>
+        </w:rPr>
+      </w:pPr>
+    </w:p>
+    <w:p>
+      <w:pPr>
+        <w:pStyle w:val="Entry"/>
+      </w:pPr>
+    </w:p>
+    <w:p>
+      <w:pPr>
+        <w:pStyle w:val="Heading3"/>
       </w:pPr>
       <w:r>
         <w:t>LAZSA</w:t>
@@ -727,7 +1340,6 @@
       </w:pPr>
       <w:proofErr w:type="spellStart"/>
       <w:r>
-        <w:lastRenderedPageBreak/>
         <w:t>DiPEC</w:t>
       </w:r>
       <w:proofErr w:type="spellEnd"/>
@@ -842,6 +1454,7 @@
         </w:numPr>
       </w:pPr>
       <w:r>
+        <w:lastRenderedPageBreak/>
         <w:t>Collaborated with clients to gather requirements, design customizations, and provide technical guidance.</w:t>
       </w:r>
     </w:p>
@@ -1053,7 +1666,6 @@
         <w:pStyle w:val="Heading2"/>
       </w:pPr>
       <w:r>
-        <w:lastRenderedPageBreak/>
         <w:t>Achievements</w:t>
       </w:r>
     </w:p>
@@ -2607,6 +3219,155 @@
     </w:lvl>
   </w:abstractNum>
   <w:abstractNum w:abstractNumId="15" w15:restartNumberingAfterBreak="0">
+    <w:nsid w:val="65287A2F"/>
+    <w:multiLevelType w:val="multilevel"/>
+    <w:tmpl w:val="7DB294CC"/>
+    <w:lvl w:ilvl="0">
+      <w:start w:val="1"/>
+      <w:numFmt w:val="bullet"/>
+      <w:lvlText w:val=""/>
+      <w:lvlJc w:val="left"/>
+      <w:pPr>
+        <w:tabs>
+          <w:tab w:val="num" w:pos="720"/>
+        </w:tabs>
+        <w:ind w:left="720" w:hanging="360"/>
+      </w:pPr>
+      <w:rPr>
+        <w:rFonts w:ascii="Symbol" w:hAnsi="Symbol" w:hint="default"/>
+        <w:sz w:val="20"/>
+      </w:rPr>
+    </w:lvl>
+    <w:lvl w:ilvl="1" w:tentative="1">
+      <w:start w:val="1"/>
+      <w:numFmt w:val="bullet"/>
+      <w:lvlText w:val="o"/>
+      <w:lvlJc w:val="left"/>
+      <w:pPr>
+        <w:tabs>
+          <w:tab w:val="num" w:pos="1440"/>
+        </w:tabs>
+        <w:ind w:left="1440" w:hanging="360"/>
+      </w:pPr>
+      <w:rPr>
+        <w:rFonts w:ascii="Courier New" w:hAnsi="Courier New" w:hint="default"/>
+        <w:sz w:val="20"/>
+      </w:rPr>
+    </w:lvl>
+    <w:lvl w:ilvl="2" w:tentative="1">
+      <w:start w:val="1"/>
+      <w:numFmt w:val="bullet"/>
+      <w:lvlText w:val=""/>
+      <w:lvlJc w:val="left"/>
+      <w:pPr>
+        <w:tabs>
+          <w:tab w:val="num" w:pos="2160"/>
+        </w:tabs>
+        <w:ind w:left="2160" w:hanging="360"/>
+      </w:pPr>
+      <w:rPr>
+        <w:rFonts w:ascii="Wingdings" w:hAnsi="Wingdings" w:hint="default"/>
+        <w:sz w:val="20"/>
+      </w:rPr>
+    </w:lvl>
+    <w:lvl w:ilvl="3" w:tentative="1">
+      <w:start w:val="1"/>
+      <w:numFmt w:val="bullet"/>
+      <w:lvlText w:val=""/>
+      <w:lvlJc w:val="left"/>
+      <w:pPr>
+        <w:tabs>
+          <w:tab w:val="num" w:pos="2880"/>
+        </w:tabs>
+        <w:ind w:left="2880" w:hanging="360"/>
+      </w:pPr>
+      <w:rPr>
+        <w:rFonts w:ascii="Wingdings" w:hAnsi="Wingdings" w:hint="default"/>
+        <w:sz w:val="20"/>
+      </w:rPr>
+    </w:lvl>
+    <w:lvl w:ilvl="4" w:tentative="1">
+      <w:start w:val="1"/>
+      <w:numFmt w:val="bullet"/>
+      <w:lvlText w:val=""/>
+      <w:lvlJc w:val="left"/>
+      <w:pPr>
+        <w:tabs>
+          <w:tab w:val="num" w:pos="3600"/>
+        </w:tabs>
+        <w:ind w:left="3600" w:hanging="360"/>
+      </w:pPr>
+      <w:rPr>
+        <w:rFonts w:ascii="Wingdings" w:hAnsi="Wingdings" w:hint="default"/>
+        <w:sz w:val="20"/>
+      </w:rPr>
+    </w:lvl>
+    <w:lvl w:ilvl="5" w:tentative="1">
+      <w:start w:val="1"/>
+      <w:numFmt w:val="bullet"/>
+      <w:lvlText w:val=""/>
+      <w:lvlJc w:val="left"/>
+      <w:pPr>
+        <w:tabs>
+          <w:tab w:val="num" w:pos="4320"/>
+        </w:tabs>
+        <w:ind w:left="4320" w:hanging="360"/>
+      </w:pPr>
+      <w:rPr>
+        <w:rFonts w:ascii="Wingdings" w:hAnsi="Wingdings" w:hint="default"/>
+        <w:sz w:val="20"/>
+      </w:rPr>
+    </w:lvl>
+    <w:lvl w:ilvl="6" w:tentative="1">
+      <w:start w:val="1"/>
+      <w:numFmt w:val="bullet"/>
+      <w:lvlText w:val=""/>
+      <w:lvlJc w:val="left"/>
+      <w:pPr>
+        <w:tabs>
+          <w:tab w:val="num" w:pos="5040"/>
+        </w:tabs>
+        <w:ind w:left="5040" w:hanging="360"/>
+      </w:pPr>
+      <w:rPr>
+        <w:rFonts w:ascii="Wingdings" w:hAnsi="Wingdings" w:hint="default"/>
+        <w:sz w:val="20"/>
+      </w:rPr>
+    </w:lvl>
+    <w:lvl w:ilvl="7" w:tentative="1">
+      <w:start w:val="1"/>
+      <w:numFmt w:val="bullet"/>
+      <w:lvlText w:val=""/>
+      <w:lvlJc w:val="left"/>
+      <w:pPr>
+        <w:tabs>
+          <w:tab w:val="num" w:pos="5760"/>
+        </w:tabs>
+        <w:ind w:left="5760" w:hanging="360"/>
+      </w:pPr>
+      <w:rPr>
+        <w:rFonts w:ascii="Wingdings" w:hAnsi="Wingdings" w:hint="default"/>
+        <w:sz w:val="20"/>
+      </w:rPr>
+    </w:lvl>
+    <w:lvl w:ilvl="8" w:tentative="1">
+      <w:start w:val="1"/>
+      <w:numFmt w:val="bullet"/>
+      <w:lvlText w:val=""/>
+      <w:lvlJc w:val="left"/>
+      <w:pPr>
+        <w:tabs>
+          <w:tab w:val="num" w:pos="6480"/>
+        </w:tabs>
+        <w:ind w:left="6480" w:hanging="360"/>
+      </w:pPr>
+      <w:rPr>
+        <w:rFonts w:ascii="Wingdings" w:hAnsi="Wingdings" w:hint="default"/>
+        <w:sz w:val="20"/>
+      </w:rPr>
+    </w:lvl>
+  </w:abstractNum>
+  <w:abstractNum w:abstractNumId="16" w15:restartNumberingAfterBreak="0">
     <w:nsid w:val="668308D1"/>
     <w:multiLevelType w:val="hybridMultilevel"/>
     <w:tmpl w:val="E3E8B5C8"/>
@@ -2719,7 +3480,7 @@
       </w:rPr>
     </w:lvl>
   </w:abstractNum>
-  <w:abstractNum w:abstractNumId="16" w15:restartNumberingAfterBreak="0">
+  <w:abstractNum w:abstractNumId="17" w15:restartNumberingAfterBreak="0">
     <w:nsid w:val="705C4E56"/>
     <w:multiLevelType w:val="hybridMultilevel"/>
     <w:tmpl w:val="20744B44"/>
@@ -2829,6 +3590,155 @@
       </w:pPr>
       <w:rPr>
         <w:rFonts w:ascii="Wingdings" w:hAnsi="Wingdings" w:hint="default"/>
+      </w:rPr>
+    </w:lvl>
+  </w:abstractNum>
+  <w:abstractNum w:abstractNumId="18" w15:restartNumberingAfterBreak="0">
+    <w:nsid w:val="7FB342F6"/>
+    <w:multiLevelType w:val="multilevel"/>
+    <w:tmpl w:val="494EC31A"/>
+    <w:lvl w:ilvl="0">
+      <w:start w:val="1"/>
+      <w:numFmt w:val="bullet"/>
+      <w:lvlText w:val=""/>
+      <w:lvlJc w:val="left"/>
+      <w:pPr>
+        <w:tabs>
+          <w:tab w:val="num" w:pos="720"/>
+        </w:tabs>
+        <w:ind w:left="720" w:hanging="360"/>
+      </w:pPr>
+      <w:rPr>
+        <w:rFonts w:ascii="Symbol" w:hAnsi="Symbol" w:hint="default"/>
+        <w:sz w:val="20"/>
+      </w:rPr>
+    </w:lvl>
+    <w:lvl w:ilvl="1" w:tentative="1">
+      <w:start w:val="1"/>
+      <w:numFmt w:val="bullet"/>
+      <w:lvlText w:val="o"/>
+      <w:lvlJc w:val="left"/>
+      <w:pPr>
+        <w:tabs>
+          <w:tab w:val="num" w:pos="1440"/>
+        </w:tabs>
+        <w:ind w:left="1440" w:hanging="360"/>
+      </w:pPr>
+      <w:rPr>
+        <w:rFonts w:ascii="Courier New" w:hAnsi="Courier New" w:hint="default"/>
+        <w:sz w:val="20"/>
+      </w:rPr>
+    </w:lvl>
+    <w:lvl w:ilvl="2" w:tentative="1">
+      <w:start w:val="1"/>
+      <w:numFmt w:val="bullet"/>
+      <w:lvlText w:val=""/>
+      <w:lvlJc w:val="left"/>
+      <w:pPr>
+        <w:tabs>
+          <w:tab w:val="num" w:pos="2160"/>
+        </w:tabs>
+        <w:ind w:left="2160" w:hanging="360"/>
+      </w:pPr>
+      <w:rPr>
+        <w:rFonts w:ascii="Wingdings" w:hAnsi="Wingdings" w:hint="default"/>
+        <w:sz w:val="20"/>
+      </w:rPr>
+    </w:lvl>
+    <w:lvl w:ilvl="3" w:tentative="1">
+      <w:start w:val="1"/>
+      <w:numFmt w:val="bullet"/>
+      <w:lvlText w:val=""/>
+      <w:lvlJc w:val="left"/>
+      <w:pPr>
+        <w:tabs>
+          <w:tab w:val="num" w:pos="2880"/>
+        </w:tabs>
+        <w:ind w:left="2880" w:hanging="360"/>
+      </w:pPr>
+      <w:rPr>
+        <w:rFonts w:ascii="Wingdings" w:hAnsi="Wingdings" w:hint="default"/>
+        <w:sz w:val="20"/>
+      </w:rPr>
+    </w:lvl>
+    <w:lvl w:ilvl="4" w:tentative="1">
+      <w:start w:val="1"/>
+      <w:numFmt w:val="bullet"/>
+      <w:lvlText w:val=""/>
+      <w:lvlJc w:val="left"/>
+      <w:pPr>
+        <w:tabs>
+          <w:tab w:val="num" w:pos="3600"/>
+        </w:tabs>
+        <w:ind w:left="3600" w:hanging="360"/>
+      </w:pPr>
+      <w:rPr>
+        <w:rFonts w:ascii="Wingdings" w:hAnsi="Wingdings" w:hint="default"/>
+        <w:sz w:val="20"/>
+      </w:rPr>
+    </w:lvl>
+    <w:lvl w:ilvl="5" w:tentative="1">
+      <w:start w:val="1"/>
+      <w:numFmt w:val="bullet"/>
+      <w:lvlText w:val=""/>
+      <w:lvlJc w:val="left"/>
+      <w:pPr>
+        <w:tabs>
+          <w:tab w:val="num" w:pos="4320"/>
+        </w:tabs>
+        <w:ind w:left="4320" w:hanging="360"/>
+      </w:pPr>
+      <w:rPr>
+        <w:rFonts w:ascii="Wingdings" w:hAnsi="Wingdings" w:hint="default"/>
+        <w:sz w:val="20"/>
+      </w:rPr>
+    </w:lvl>
+    <w:lvl w:ilvl="6" w:tentative="1">
+      <w:start w:val="1"/>
+      <w:numFmt w:val="bullet"/>
+      <w:lvlText w:val=""/>
+      <w:lvlJc w:val="left"/>
+      <w:pPr>
+        <w:tabs>
+          <w:tab w:val="num" w:pos="5040"/>
+        </w:tabs>
+        <w:ind w:left="5040" w:hanging="360"/>
+      </w:pPr>
+      <w:rPr>
+        <w:rFonts w:ascii="Wingdings" w:hAnsi="Wingdings" w:hint="default"/>
+        <w:sz w:val="20"/>
+      </w:rPr>
+    </w:lvl>
+    <w:lvl w:ilvl="7" w:tentative="1">
+      <w:start w:val="1"/>
+      <w:numFmt w:val="bullet"/>
+      <w:lvlText w:val=""/>
+      <w:lvlJc w:val="left"/>
+      <w:pPr>
+        <w:tabs>
+          <w:tab w:val="num" w:pos="5760"/>
+        </w:tabs>
+        <w:ind w:left="5760" w:hanging="360"/>
+      </w:pPr>
+      <w:rPr>
+        <w:rFonts w:ascii="Wingdings" w:hAnsi="Wingdings" w:hint="default"/>
+        <w:sz w:val="20"/>
+      </w:rPr>
+    </w:lvl>
+    <w:lvl w:ilvl="8" w:tentative="1">
+      <w:start w:val="1"/>
+      <w:numFmt w:val="bullet"/>
+      <w:lvlText w:val=""/>
+      <w:lvlJc w:val="left"/>
+      <w:pPr>
+        <w:tabs>
+          <w:tab w:val="num" w:pos="6480"/>
+        </w:tabs>
+        <w:ind w:left="6480" w:hanging="360"/>
+      </w:pPr>
+      <w:rPr>
+        <w:rFonts w:ascii="Wingdings" w:hAnsi="Wingdings" w:hint="default"/>
+        <w:sz w:val="20"/>
       </w:rPr>
     </w:lvl>
   </w:abstractNum>
@@ -2851,10 +3761,10 @@
     <w:abstractNumId w:val="5"/>
   </w:num>
   <w:num w:numId="7" w16cid:durableId="725370466">
-    <w:abstractNumId w:val="15"/>
+    <w:abstractNumId w:val="16"/>
   </w:num>
   <w:num w:numId="8" w16cid:durableId="506603808">
-    <w:abstractNumId w:val="16"/>
+    <w:abstractNumId w:val="17"/>
   </w:num>
   <w:num w:numId="9" w16cid:durableId="266473631">
     <w:abstractNumId w:val="10"/>
@@ -2882,6 +3792,12 @@
   </w:num>
   <w:num w:numId="17" w16cid:durableId="1503936100">
     <w:abstractNumId w:val="4"/>
+  </w:num>
+  <w:num w:numId="18" w16cid:durableId="1787313302">
+    <w:abstractNumId w:val="15"/>
+  </w:num>
+  <w:num w:numId="19" w16cid:durableId="910970982">
+    <w:abstractNumId w:val="18"/>
   </w:num>
 </w:numbering>
 </file>
@@ -3511,7 +4427,6 @@
   <w:style w:type="character" w:default="1" w:styleId="DefaultParagraphFont">
     <w:name w:val="Default Paragraph Font"/>
     <w:uiPriority w:val="1"/>
-    <w:semiHidden/>
     <w:unhideWhenUsed/>
   </w:style>
   <w:style w:type="table" w:default="1" w:styleId="TableNormal">
@@ -4098,6 +5013,11 @@
       <w:sz w:val="21"/>
     </w:rPr>
   </w:style>
+  <w:style w:type="character" w:customStyle="1" w:styleId="apple-converted-space">
+    <w:name w:val="apple-converted-space"/>
+    <w:basedOn w:val="DefaultParagraphFont"/>
+    <w:rsid w:val="00D77A01"/>
+  </w:style>
 </w:styles>
 </file>
 

</xml_diff>